<commit_message>
View Report- Brief des. was from another Use Case
</commit_message>
<xml_diff>
--- a/Iteration 2/Use Cases/ViewReport.docx
+++ b/Iteration 2/Use Cases/ViewReport.docx
@@ -1,6 +1,6 @@
 
 <file path=word/document.xml><?xml version="1.0" encoding="utf-8"?>
-<w:document xmlns:wpc="http://schemas.microsoft.com/office/word/2010/wordprocessingCanvas" xmlns:cx="http://schemas.microsoft.com/office/drawing/2014/chartex" xmlns:cx1="http://schemas.microsoft.com/office/drawing/2015/9/8/chartex" xmlns:cx2="http://schemas.microsoft.com/office/drawing/2015/10/21/chartex" xmlns:cx3="http://schemas.microsoft.com/office/drawing/2016/5/9/chartex" xmlns:cx4="http://schemas.microsoft.com/office/drawing/2016/5/10/chartex" xmlns:cx5="http://schemas.microsoft.com/office/drawing/2016/5/11/chartex" xmlns:cx6="http://schemas.microsoft.com/office/drawing/2016/5/12/chartex" xmlns:cx7="http://schemas.microsoft.com/office/drawing/2016/5/13/chartex" xmlns:cx8="http://schemas.microsoft.com/office/drawing/2016/5/14/chartex" xmlns:mc="http://schemas.openxmlformats.org/markup-compatibility/2006" xmlns:aink="http://schemas.microsoft.com/office/drawing/2016/ink" xmlns:o="urn:schemas-microsoft-com:office:office" xmlns:r="http://schemas.openxmlformats.org/officeDocument/2006/relationships" xmlns:m="http://schemas.openxmlformats.org/officeDocument/2006/math" xmlns:v="urn:schemas-microsoft-com:vml" xmlns:wp14="http://schemas.microsoft.com/office/word/2010/wordprocessingDrawing" xmlns:wp="http://schemas.openxmlformats.org/drawingml/2006/wordprocessingDrawing" xmlns:w10="urn:schemas-microsoft-com:office:word" xmlns:w="http://schemas.openxmlformats.org/wordprocessingml/2006/main" xmlns:w14="http://schemas.microsoft.com/office/word/2010/wordml" xmlns:w15="http://schemas.microsoft.com/office/word/2012/wordml" xmlns:w16se="http://schemas.microsoft.com/office/word/2015/wordml/symex" xmlns:wpg="http://schemas.microsoft.com/office/word/2010/wordprocessingGroup" xmlns:wpi="http://schemas.microsoft.com/office/word/2010/wordprocessingInk" xmlns:wne="http://schemas.microsoft.com/office/word/2006/wordml" xmlns:wps="http://schemas.microsoft.com/office/word/2010/wordprocessingShape" mc:Ignorable="w14 w15 w16se wp14">
+<w:document xmlns:wpc="http://schemas.microsoft.com/office/word/2010/wordprocessingCanvas" xmlns:mo="http://schemas.microsoft.com/office/mac/office/2008/main" xmlns:mc="http://schemas.openxmlformats.org/markup-compatibility/2006" xmlns:mv="urn:schemas-microsoft-com:mac:vml" xmlns:o="urn:schemas-microsoft-com:office:office" xmlns:r="http://schemas.openxmlformats.org/officeDocument/2006/relationships" xmlns:m="http://schemas.openxmlformats.org/officeDocument/2006/math" xmlns:v="urn:schemas-microsoft-com:vml" xmlns:wp14="http://schemas.microsoft.com/office/word/2010/wordprocessingDrawing" xmlns:wp="http://schemas.openxmlformats.org/drawingml/2006/wordprocessingDrawing" xmlns:w10="urn:schemas-microsoft-com:office:word" xmlns:w="http://schemas.openxmlformats.org/wordprocessingml/2006/main" xmlns:w14="http://schemas.microsoft.com/office/word/2010/wordml" xmlns:w15="http://schemas.microsoft.com/office/word/2012/wordml" xmlns:wpg="http://schemas.microsoft.com/office/word/2010/wordprocessingGroup" xmlns:wpi="http://schemas.microsoft.com/office/word/2010/wordprocessingInk" xmlns:wne="http://schemas.microsoft.com/office/word/2006/wordml" xmlns:wps="http://schemas.microsoft.com/office/word/2010/wordprocessingShape" mc:Ignorable="w14 w15 wp14">
   <w:body>
     <w:p>
       <w:pPr>
@@ -54,44 +54,34 @@
         <w:t>T</w:t>
       </w:r>
       <w:r>
-        <w:t xml:space="preserve">he goal of this use case is to add and remove students from a </w:t>
-      </w:r>
-      <w:r>
-        <w:t>t</w:t>
-      </w:r>
-      <w:r>
-        <w:t xml:space="preserve">eacher’s list of </w:t>
-      </w:r>
-      <w:r>
-        <w:t>students</w:t>
-      </w:r>
-      <w:r>
-        <w:t xml:space="preserve"> in the system</w:t>
-      </w:r>
-      <w:r>
-        <w:t>.</w:t>
-      </w:r>
+        <w:t xml:space="preserve">he goal of this use case is to </w:t>
+      </w:r>
+      <w:r>
+        <w:t>allow a teacher to view a report detailing a student’s progress.</w:t>
+      </w:r>
+      <w:bookmarkStart w:id="6" w:name="_GoBack"/>
+      <w:bookmarkEnd w:id="6"/>
     </w:p>
     <w:p>
       <w:pPr>
         <w:pStyle w:val="Heading1"/>
         <w:spacing w:line="240" w:lineRule="auto"/>
       </w:pPr>
-      <w:bookmarkStart w:id="6" w:name="_Toc260998725"/>
-      <w:bookmarkStart w:id="7" w:name="_Toc441067742"/>
+      <w:bookmarkStart w:id="7" w:name="_Toc260998725"/>
+      <w:bookmarkStart w:id="8" w:name="_Toc441067742"/>
       <w:r>
         <w:t>Included Use Cases</w:t>
       </w:r>
-      <w:bookmarkEnd w:id="6"/>
       <w:bookmarkEnd w:id="7"/>
+      <w:bookmarkEnd w:id="8"/>
     </w:p>
     <w:p>
       <w:pPr>
         <w:spacing w:line="240" w:lineRule="auto"/>
         <w:ind w:left="360"/>
       </w:pPr>
-      <w:bookmarkStart w:id="8" w:name="_Toc260998726"/>
-      <w:bookmarkStart w:id="9" w:name="_Toc441067743"/>
+      <w:bookmarkStart w:id="9" w:name="_Toc260998726"/>
+      <w:bookmarkStart w:id="10" w:name="_Toc441067743"/>
       <w:r>
         <w:t>None</w:t>
       </w:r>
@@ -104,8 +94,8 @@
       <w:r>
         <w:t>Preconditions</w:t>
       </w:r>
-      <w:bookmarkEnd w:id="8"/>
       <w:bookmarkEnd w:id="9"/>
+      <w:bookmarkEnd w:id="10"/>
     </w:p>
     <w:p>
       <w:pPr>
@@ -147,43 +137,41 @@
         <w:pStyle w:val="Heading1"/>
         <w:spacing w:line="240" w:lineRule="auto"/>
       </w:pPr>
-      <w:bookmarkStart w:id="10" w:name="_Toc260998728"/>
-      <w:bookmarkStart w:id="11" w:name="_Toc441067744"/>
+      <w:bookmarkStart w:id="11" w:name="_Toc260998728"/>
+      <w:bookmarkStart w:id="12" w:name="_Toc441067744"/>
       <w:r>
         <w:t>Flow of Events</w:t>
       </w:r>
       <w:bookmarkEnd w:id="3"/>
       <w:bookmarkEnd w:id="4"/>
       <w:bookmarkEnd w:id="5"/>
-      <w:bookmarkEnd w:id="10"/>
       <w:bookmarkEnd w:id="11"/>
+      <w:bookmarkEnd w:id="12"/>
     </w:p>
     <w:p>
       <w:pPr>
         <w:pStyle w:val="Heading2"/>
         <w:spacing w:line="240" w:lineRule="auto"/>
       </w:pPr>
-      <w:bookmarkStart w:id="12" w:name="_Toc423410240"/>
-      <w:bookmarkStart w:id="13" w:name="_Toc425054506"/>
-      <w:bookmarkStart w:id="14" w:name="_Toc1530450"/>
-      <w:bookmarkStart w:id="15" w:name="_Toc260998729"/>
-      <w:bookmarkStart w:id="16" w:name="_Toc441067745"/>
+      <w:bookmarkStart w:id="13" w:name="_Toc423410240"/>
+      <w:bookmarkStart w:id="14" w:name="_Toc425054506"/>
+      <w:bookmarkStart w:id="15" w:name="_Toc1530450"/>
+      <w:bookmarkStart w:id="16" w:name="_Toc260998729"/>
+      <w:bookmarkStart w:id="17" w:name="_Toc441067745"/>
       <w:r>
         <w:t>Basic Flow</w:t>
       </w:r>
-      <w:bookmarkEnd w:id="12"/>
       <w:bookmarkEnd w:id="13"/>
       <w:bookmarkEnd w:id="14"/>
       <w:bookmarkEnd w:id="15"/>
       <w:bookmarkEnd w:id="16"/>
+      <w:bookmarkEnd w:id="17"/>
       <w:r>
         <w:t xml:space="preserve"> – Student </w:t>
       </w:r>
       <w:r>
         <w:t>reports are displayed</w:t>
       </w:r>
-      <w:bookmarkStart w:id="17" w:name="_GoBack"/>
-      <w:bookmarkEnd w:id="17"/>
     </w:p>
     <w:p>
       <w:pPr>
@@ -260,13 +248,7 @@
         </w:numPr>
       </w:pPr>
       <w:r>
-        <w:t xml:space="preserve">The teacher selects the student </w:t>
-      </w:r>
-      <w:r>
-        <w:t>that they want a report for</w:t>
-      </w:r>
-      <w:r>
-        <w:t>.</w:t>
+        <w:t>The teacher selects the student that they want a report for.</w:t>
       </w:r>
     </w:p>
     <w:p>
@@ -975,7 +957,7 @@
 </file>
 
 <file path=word/endnotes.xml><?xml version="1.0" encoding="utf-8"?>
-<w:endnotes xmlns:wpc="http://schemas.microsoft.com/office/word/2010/wordprocessingCanvas" xmlns:cx="http://schemas.microsoft.com/office/drawing/2014/chartex" xmlns:cx1="http://schemas.microsoft.com/office/drawing/2015/9/8/chartex" xmlns:cx2="http://schemas.microsoft.com/office/drawing/2015/10/21/chartex" xmlns:cx3="http://schemas.microsoft.com/office/drawing/2016/5/9/chartex" xmlns:cx4="http://schemas.microsoft.com/office/drawing/2016/5/10/chartex" xmlns:cx5="http://schemas.microsoft.com/office/drawing/2016/5/11/chartex" xmlns:cx6="http://schemas.microsoft.com/office/drawing/2016/5/12/chartex" xmlns:cx7="http://schemas.microsoft.com/office/drawing/2016/5/13/chartex" xmlns:cx8="http://schemas.microsoft.com/office/drawing/2016/5/14/chartex" xmlns:mc="http://schemas.openxmlformats.org/markup-compatibility/2006" xmlns:aink="http://schemas.microsoft.com/office/drawing/2016/ink" xmlns:o="urn:schemas-microsoft-com:office:office" xmlns:r="http://schemas.openxmlformats.org/officeDocument/2006/relationships" xmlns:m="http://schemas.openxmlformats.org/officeDocument/2006/math" xmlns:v="urn:schemas-microsoft-com:vml" xmlns:wp14="http://schemas.microsoft.com/office/word/2010/wordprocessingDrawing" xmlns:wp="http://schemas.openxmlformats.org/drawingml/2006/wordprocessingDrawing" xmlns:w10="urn:schemas-microsoft-com:office:word" xmlns:w="http://schemas.openxmlformats.org/wordprocessingml/2006/main" xmlns:w14="http://schemas.microsoft.com/office/word/2010/wordml" xmlns:w15="http://schemas.microsoft.com/office/word/2012/wordml" xmlns:w16se="http://schemas.microsoft.com/office/word/2015/wordml/symex" xmlns:wpg="http://schemas.microsoft.com/office/word/2010/wordprocessingGroup" xmlns:wpi="http://schemas.microsoft.com/office/word/2010/wordprocessingInk" xmlns:wne="http://schemas.microsoft.com/office/word/2006/wordml" xmlns:wps="http://schemas.microsoft.com/office/word/2010/wordprocessingShape" mc:Ignorable="w14 w15 w16se wp14">
+<w:endnotes xmlns:wpc="http://schemas.microsoft.com/office/word/2010/wordprocessingCanvas" xmlns:mo="http://schemas.microsoft.com/office/mac/office/2008/main" xmlns:mc="http://schemas.openxmlformats.org/markup-compatibility/2006" xmlns:mv="urn:schemas-microsoft-com:mac:vml" xmlns:o="urn:schemas-microsoft-com:office:office" xmlns:r="http://schemas.openxmlformats.org/officeDocument/2006/relationships" xmlns:m="http://schemas.openxmlformats.org/officeDocument/2006/math" xmlns:v="urn:schemas-microsoft-com:vml" xmlns:wp14="http://schemas.microsoft.com/office/word/2010/wordprocessingDrawing" xmlns:wp="http://schemas.openxmlformats.org/drawingml/2006/wordprocessingDrawing" xmlns:w10="urn:schemas-microsoft-com:office:word" xmlns:w="http://schemas.openxmlformats.org/wordprocessingml/2006/main" xmlns:w14="http://schemas.microsoft.com/office/word/2010/wordml" xmlns:w15="http://schemas.microsoft.com/office/word/2012/wordml" xmlns:wpg="http://schemas.microsoft.com/office/word/2010/wordprocessingGroup" xmlns:wpi="http://schemas.microsoft.com/office/word/2010/wordprocessingInk" xmlns:wne="http://schemas.microsoft.com/office/word/2006/wordml" xmlns:wps="http://schemas.microsoft.com/office/word/2010/wordprocessingShape" mc:Ignorable="w14 w15 wp14">
   <w:endnote w:type="separator" w:id="-1">
     <w:p>
       <w:pPr>
@@ -1000,7 +982,7 @@
 </file>
 
 <file path=word/footer1.xml><?xml version="1.0" encoding="utf-8"?>
-<w:ftr xmlns:wpc="http://schemas.microsoft.com/office/word/2010/wordprocessingCanvas" xmlns:cx="http://schemas.microsoft.com/office/drawing/2014/chartex" xmlns:cx1="http://schemas.microsoft.com/office/drawing/2015/9/8/chartex" xmlns:cx2="http://schemas.microsoft.com/office/drawing/2015/10/21/chartex" xmlns:cx3="http://schemas.microsoft.com/office/drawing/2016/5/9/chartex" xmlns:cx4="http://schemas.microsoft.com/office/drawing/2016/5/10/chartex" xmlns:cx5="http://schemas.microsoft.com/office/drawing/2016/5/11/chartex" xmlns:cx6="http://schemas.microsoft.com/office/drawing/2016/5/12/chartex" xmlns:cx7="http://schemas.microsoft.com/office/drawing/2016/5/13/chartex" xmlns:cx8="http://schemas.microsoft.com/office/drawing/2016/5/14/chartex" xmlns:mc="http://schemas.openxmlformats.org/markup-compatibility/2006" xmlns:aink="http://schemas.microsoft.com/office/drawing/2016/ink" xmlns:o="urn:schemas-microsoft-com:office:office" xmlns:r="http://schemas.openxmlformats.org/officeDocument/2006/relationships" xmlns:m="http://schemas.openxmlformats.org/officeDocument/2006/math" xmlns:v="urn:schemas-microsoft-com:vml" xmlns:wp14="http://schemas.microsoft.com/office/word/2010/wordprocessingDrawing" xmlns:wp="http://schemas.openxmlformats.org/drawingml/2006/wordprocessingDrawing" xmlns:w10="urn:schemas-microsoft-com:office:word" xmlns:w="http://schemas.openxmlformats.org/wordprocessingml/2006/main" xmlns:w14="http://schemas.microsoft.com/office/word/2010/wordml" xmlns:w15="http://schemas.microsoft.com/office/word/2012/wordml" xmlns:w16se="http://schemas.microsoft.com/office/word/2015/wordml/symex" xmlns:wpg="http://schemas.microsoft.com/office/word/2010/wordprocessingGroup" xmlns:wpi="http://schemas.microsoft.com/office/word/2010/wordprocessingInk" xmlns:wne="http://schemas.microsoft.com/office/word/2006/wordml" xmlns:wps="http://schemas.microsoft.com/office/word/2010/wordprocessingShape" mc:Ignorable="w14 w15 w16se wp14">
+<w:ftr xmlns:wpc="http://schemas.microsoft.com/office/word/2010/wordprocessingCanvas" xmlns:mo="http://schemas.microsoft.com/office/mac/office/2008/main" xmlns:mc="http://schemas.openxmlformats.org/markup-compatibility/2006" xmlns:mv="urn:schemas-microsoft-com:mac:vml" xmlns:o="urn:schemas-microsoft-com:office:office" xmlns:r="http://schemas.openxmlformats.org/officeDocument/2006/relationships" xmlns:m="http://schemas.openxmlformats.org/officeDocument/2006/math" xmlns:v="urn:schemas-microsoft-com:vml" xmlns:wp14="http://schemas.microsoft.com/office/word/2010/wordprocessingDrawing" xmlns:wp="http://schemas.openxmlformats.org/drawingml/2006/wordprocessingDrawing" xmlns:w10="urn:schemas-microsoft-com:office:word" xmlns:w="http://schemas.openxmlformats.org/wordprocessingml/2006/main" xmlns:w14="http://schemas.microsoft.com/office/word/2010/wordml" xmlns:w15="http://schemas.microsoft.com/office/word/2012/wordml" xmlns:wpg="http://schemas.microsoft.com/office/word/2010/wordprocessingGroup" xmlns:wpi="http://schemas.microsoft.com/office/word/2010/wordprocessingInk" xmlns:wne="http://schemas.microsoft.com/office/word/2006/wordml" xmlns:wps="http://schemas.microsoft.com/office/word/2010/wordprocessingShape" mc:Ignorable="w14 w15 wp14">
   <w:p>
     <w:pPr>
       <w:pStyle w:val="Footer"/>
@@ -1033,7 +1015,7 @@
       <w:rPr>
         <w:noProof/>
       </w:rPr>
-      <w:t>1</w:t>
+      <w:t>3</w:t>
     </w:r>
     <w:r>
       <w:rPr>
@@ -1084,7 +1066,7 @@
 </file>
 
 <file path=word/footnotes.xml><?xml version="1.0" encoding="utf-8"?>
-<w:footnotes xmlns:wpc="http://schemas.microsoft.com/office/word/2010/wordprocessingCanvas" xmlns:cx="http://schemas.microsoft.com/office/drawing/2014/chartex" xmlns:cx1="http://schemas.microsoft.com/office/drawing/2015/9/8/chartex" xmlns:cx2="http://schemas.microsoft.com/office/drawing/2015/10/21/chartex" xmlns:cx3="http://schemas.microsoft.com/office/drawing/2016/5/9/chartex" xmlns:cx4="http://schemas.microsoft.com/office/drawing/2016/5/10/chartex" xmlns:cx5="http://schemas.microsoft.com/office/drawing/2016/5/11/chartex" xmlns:cx6="http://schemas.microsoft.com/office/drawing/2016/5/12/chartex" xmlns:cx7="http://schemas.microsoft.com/office/drawing/2016/5/13/chartex" xmlns:cx8="http://schemas.microsoft.com/office/drawing/2016/5/14/chartex" xmlns:mc="http://schemas.openxmlformats.org/markup-compatibility/2006" xmlns:aink="http://schemas.microsoft.com/office/drawing/2016/ink" xmlns:o="urn:schemas-microsoft-com:office:office" xmlns:r="http://schemas.openxmlformats.org/officeDocument/2006/relationships" xmlns:m="http://schemas.openxmlformats.org/officeDocument/2006/math" xmlns:v="urn:schemas-microsoft-com:vml" xmlns:wp14="http://schemas.microsoft.com/office/word/2010/wordprocessingDrawing" xmlns:wp="http://schemas.openxmlformats.org/drawingml/2006/wordprocessingDrawing" xmlns:w10="urn:schemas-microsoft-com:office:word" xmlns:w="http://schemas.openxmlformats.org/wordprocessingml/2006/main" xmlns:w14="http://schemas.microsoft.com/office/word/2010/wordml" xmlns:w15="http://schemas.microsoft.com/office/word/2012/wordml" xmlns:w16se="http://schemas.microsoft.com/office/word/2015/wordml/symex" xmlns:wpg="http://schemas.microsoft.com/office/word/2010/wordprocessingGroup" xmlns:wpi="http://schemas.microsoft.com/office/word/2010/wordprocessingInk" xmlns:wne="http://schemas.microsoft.com/office/word/2006/wordml" xmlns:wps="http://schemas.microsoft.com/office/word/2010/wordprocessingShape" mc:Ignorable="w14 w15 w16se wp14">
+<w:footnotes xmlns:wpc="http://schemas.microsoft.com/office/word/2010/wordprocessingCanvas" xmlns:mo="http://schemas.microsoft.com/office/mac/office/2008/main" xmlns:mc="http://schemas.openxmlformats.org/markup-compatibility/2006" xmlns:mv="urn:schemas-microsoft-com:mac:vml" xmlns:o="urn:schemas-microsoft-com:office:office" xmlns:r="http://schemas.openxmlformats.org/officeDocument/2006/relationships" xmlns:m="http://schemas.openxmlformats.org/officeDocument/2006/math" xmlns:v="urn:schemas-microsoft-com:vml" xmlns:wp14="http://schemas.microsoft.com/office/word/2010/wordprocessingDrawing" xmlns:wp="http://schemas.openxmlformats.org/drawingml/2006/wordprocessingDrawing" xmlns:w10="urn:schemas-microsoft-com:office:word" xmlns:w="http://schemas.openxmlformats.org/wordprocessingml/2006/main" xmlns:w14="http://schemas.microsoft.com/office/word/2010/wordml" xmlns:w15="http://schemas.microsoft.com/office/word/2012/wordml" xmlns:wpg="http://schemas.microsoft.com/office/word/2010/wordprocessingGroup" xmlns:wpi="http://schemas.microsoft.com/office/word/2010/wordprocessingInk" xmlns:wne="http://schemas.microsoft.com/office/word/2006/wordml" xmlns:wps="http://schemas.microsoft.com/office/word/2010/wordprocessingShape" mc:Ignorable="w14 w15 wp14">
   <w:footnote w:type="separator" w:id="-1">
     <w:p>
       <w:pPr>
@@ -1109,7 +1091,7 @@
 </file>
 
 <file path=word/header1.xml><?xml version="1.0" encoding="utf-8"?>
-<w:hdr xmlns:wpc="http://schemas.microsoft.com/office/word/2010/wordprocessingCanvas" xmlns:cx="http://schemas.microsoft.com/office/drawing/2014/chartex" xmlns:cx1="http://schemas.microsoft.com/office/drawing/2015/9/8/chartex" xmlns:cx2="http://schemas.microsoft.com/office/drawing/2015/10/21/chartex" xmlns:cx3="http://schemas.microsoft.com/office/drawing/2016/5/9/chartex" xmlns:cx4="http://schemas.microsoft.com/office/drawing/2016/5/10/chartex" xmlns:cx5="http://schemas.microsoft.com/office/drawing/2016/5/11/chartex" xmlns:cx6="http://schemas.microsoft.com/office/drawing/2016/5/12/chartex" xmlns:cx7="http://schemas.microsoft.com/office/drawing/2016/5/13/chartex" xmlns:cx8="http://schemas.microsoft.com/office/drawing/2016/5/14/chartex" xmlns:mc="http://schemas.openxmlformats.org/markup-compatibility/2006" xmlns:aink="http://schemas.microsoft.com/office/drawing/2016/ink" xmlns:o="urn:schemas-microsoft-com:office:office" xmlns:r="http://schemas.openxmlformats.org/officeDocument/2006/relationships" xmlns:m="http://schemas.openxmlformats.org/officeDocument/2006/math" xmlns:v="urn:schemas-microsoft-com:vml" xmlns:wp14="http://schemas.microsoft.com/office/word/2010/wordprocessingDrawing" xmlns:wp="http://schemas.openxmlformats.org/drawingml/2006/wordprocessingDrawing" xmlns:w10="urn:schemas-microsoft-com:office:word" xmlns:w="http://schemas.openxmlformats.org/wordprocessingml/2006/main" xmlns:w14="http://schemas.microsoft.com/office/word/2010/wordml" xmlns:w15="http://schemas.microsoft.com/office/word/2012/wordml" xmlns:w16se="http://schemas.microsoft.com/office/word/2015/wordml/symex" xmlns:wpg="http://schemas.microsoft.com/office/word/2010/wordprocessingGroup" xmlns:wpi="http://schemas.microsoft.com/office/word/2010/wordprocessingInk" xmlns:wne="http://schemas.microsoft.com/office/word/2006/wordml" xmlns:wps="http://schemas.microsoft.com/office/word/2010/wordprocessingShape" mc:Ignorable="w14 w15 w16se wp14">
+<w:hdr xmlns:wpc="http://schemas.microsoft.com/office/word/2010/wordprocessingCanvas" xmlns:mo="http://schemas.microsoft.com/office/mac/office/2008/main" xmlns:mc="http://schemas.openxmlformats.org/markup-compatibility/2006" xmlns:mv="urn:schemas-microsoft-com:mac:vml" xmlns:o="urn:schemas-microsoft-com:office:office" xmlns:r="http://schemas.openxmlformats.org/officeDocument/2006/relationships" xmlns:m="http://schemas.openxmlformats.org/officeDocument/2006/math" xmlns:v="urn:schemas-microsoft-com:vml" xmlns:wp14="http://schemas.microsoft.com/office/word/2010/wordprocessingDrawing" xmlns:wp="http://schemas.openxmlformats.org/drawingml/2006/wordprocessingDrawing" xmlns:w10="urn:schemas-microsoft-com:office:word" xmlns:w="http://schemas.openxmlformats.org/wordprocessingml/2006/main" xmlns:w14="http://schemas.microsoft.com/office/word/2010/wordml" xmlns:w15="http://schemas.microsoft.com/office/word/2012/wordml" xmlns:wpg="http://schemas.microsoft.com/office/word/2010/wordprocessingGroup" xmlns:wpi="http://schemas.microsoft.com/office/word/2010/wordprocessingInk" xmlns:wne="http://schemas.microsoft.com/office/word/2006/wordml" xmlns:wps="http://schemas.microsoft.com/office/word/2010/wordprocessingShape" mc:Ignorable="w14 w15 wp14">
   <w:p>
     <w:pPr>
       <w:pStyle w:val="Header"/>
@@ -1130,8 +1112,8 @@
 </file>
 
 <file path=word/numbering.xml><?xml version="1.0" encoding="utf-8"?>
-<w:numbering xmlns:wpc="http://schemas.microsoft.com/office/word/2010/wordprocessingCanvas" xmlns:cx="http://schemas.microsoft.com/office/drawing/2014/chartex" xmlns:cx1="http://schemas.microsoft.com/office/drawing/2015/9/8/chartex" xmlns:cx2="http://schemas.microsoft.com/office/drawing/2015/10/21/chartex" xmlns:cx3="http://schemas.microsoft.com/office/drawing/2016/5/9/chartex" xmlns:cx4="http://schemas.microsoft.com/office/drawing/2016/5/10/chartex" xmlns:cx5="http://schemas.microsoft.com/office/drawing/2016/5/11/chartex" xmlns:cx6="http://schemas.microsoft.com/office/drawing/2016/5/12/chartex" xmlns:cx7="http://schemas.microsoft.com/office/drawing/2016/5/13/chartex" xmlns:cx8="http://schemas.microsoft.com/office/drawing/2016/5/14/chartex" xmlns:mc="http://schemas.openxmlformats.org/markup-compatibility/2006" xmlns:aink="http://schemas.microsoft.com/office/drawing/2016/ink" xmlns:o="urn:schemas-microsoft-com:office:office" xmlns:r="http://schemas.openxmlformats.org/officeDocument/2006/relationships" xmlns:m="http://schemas.openxmlformats.org/officeDocument/2006/math" xmlns:v="urn:schemas-microsoft-com:vml" xmlns:wp14="http://schemas.microsoft.com/office/word/2010/wordprocessingDrawing" xmlns:wp="http://schemas.openxmlformats.org/drawingml/2006/wordprocessingDrawing" xmlns:w10="urn:schemas-microsoft-com:office:word" xmlns:w="http://schemas.openxmlformats.org/wordprocessingml/2006/main" xmlns:w14="http://schemas.microsoft.com/office/word/2010/wordml" xmlns:w15="http://schemas.microsoft.com/office/word/2012/wordml" xmlns:w16se="http://schemas.microsoft.com/office/word/2015/wordml/symex" xmlns:wpg="http://schemas.microsoft.com/office/word/2010/wordprocessingGroup" xmlns:wpi="http://schemas.microsoft.com/office/word/2010/wordprocessingInk" xmlns:wne="http://schemas.microsoft.com/office/word/2006/wordml" xmlns:wps="http://schemas.microsoft.com/office/word/2010/wordprocessingShape" mc:Ignorable="w14 w15 w16se wp14">
-  <w:abstractNum w:abstractNumId="0" w15:restartNumberingAfterBreak="0">
+<w:numbering xmlns:wpc="http://schemas.microsoft.com/office/word/2010/wordprocessingCanvas" xmlns:mo="http://schemas.microsoft.com/office/mac/office/2008/main" xmlns:mc="http://schemas.openxmlformats.org/markup-compatibility/2006" xmlns:mv="urn:schemas-microsoft-com:mac:vml" xmlns:o="urn:schemas-microsoft-com:office:office" xmlns:r="http://schemas.openxmlformats.org/officeDocument/2006/relationships" xmlns:m="http://schemas.openxmlformats.org/officeDocument/2006/math" xmlns:v="urn:schemas-microsoft-com:vml" xmlns:wp14="http://schemas.microsoft.com/office/word/2010/wordprocessingDrawing" xmlns:wp="http://schemas.openxmlformats.org/drawingml/2006/wordprocessingDrawing" xmlns:w10="urn:schemas-microsoft-com:office:word" xmlns:w="http://schemas.openxmlformats.org/wordprocessingml/2006/main" xmlns:w14="http://schemas.microsoft.com/office/word/2010/wordml" xmlns:w15="http://schemas.microsoft.com/office/word/2012/wordml" xmlns:wpg="http://schemas.microsoft.com/office/word/2010/wordprocessingGroup" xmlns:wpi="http://schemas.microsoft.com/office/word/2010/wordprocessingInk" xmlns:wne="http://schemas.microsoft.com/office/word/2006/wordml" xmlns:wps="http://schemas.microsoft.com/office/word/2010/wordprocessingShape" mc:Ignorable="w14 w15 wp14">
+  <w:abstractNum w:abstractNumId="0">
     <w:nsid w:val="FFFFFFFB"/>
     <w:multiLevelType w:val="multilevel"/>
     <w:tmpl w:val="DA04720C"/>
@@ -1208,7 +1190,7 @@
       <w:lvlJc w:val="left"/>
     </w:lvl>
   </w:abstractNum>
-  <w:abstractNum w:abstractNumId="1" w15:restartNumberingAfterBreak="0">
+  <w:abstractNum w:abstractNumId="1">
     <w:nsid w:val="173925F1"/>
     <w:multiLevelType w:val="hybridMultilevel"/>
     <w:tmpl w:val="22BAA880"/>
@@ -1324,7 +1306,7 @@
       </w:pPr>
     </w:lvl>
   </w:abstractNum>
-  <w:abstractNum w:abstractNumId="2" w15:restartNumberingAfterBreak="0">
+  <w:abstractNum w:abstractNumId="2">
     <w:nsid w:val="22566E30"/>
     <w:multiLevelType w:val="hybridMultilevel"/>
     <w:tmpl w:val="725A87FA"/>
@@ -1437,7 +1419,7 @@
       </w:rPr>
     </w:lvl>
   </w:abstractNum>
-  <w:abstractNum w:abstractNumId="3" w15:restartNumberingAfterBreak="0">
+  <w:abstractNum w:abstractNumId="3">
     <w:nsid w:val="4E805246"/>
     <w:multiLevelType w:val="hybridMultilevel"/>
     <w:tmpl w:val="20EC59CE"/>
@@ -1523,7 +1505,7 @@
       </w:pPr>
     </w:lvl>
   </w:abstractNum>
-  <w:abstractNum w:abstractNumId="4" w15:restartNumberingAfterBreak="0">
+  <w:abstractNum w:abstractNumId="4">
     <w:nsid w:val="72AC7183"/>
     <w:multiLevelType w:val="hybridMultilevel"/>
     <w:tmpl w:val="3072130C"/>
@@ -1632,7 +1614,7 @@
 </file>
 
 <file path=word/styles.xml><?xml version="1.0" encoding="utf-8"?>
-<w:styles xmlns:mc="http://schemas.openxmlformats.org/markup-compatibility/2006" xmlns:r="http://schemas.openxmlformats.org/officeDocument/2006/relationships" xmlns:w="http://schemas.openxmlformats.org/wordprocessingml/2006/main" xmlns:w14="http://schemas.microsoft.com/office/word/2010/wordml" xmlns:w15="http://schemas.microsoft.com/office/word/2012/wordml" xmlns:w16se="http://schemas.microsoft.com/office/word/2015/wordml/symex" mc:Ignorable="w14 w15 w16se">
+<w:styles xmlns:mc="http://schemas.openxmlformats.org/markup-compatibility/2006" xmlns:r="http://schemas.openxmlformats.org/officeDocument/2006/relationships" xmlns:w="http://schemas.openxmlformats.org/wordprocessingml/2006/main" xmlns:w14="http://schemas.microsoft.com/office/word/2010/wordml" xmlns:w15="http://schemas.microsoft.com/office/word/2012/wordml" mc:Ignorable="w14 w15">
   <w:docDefaults>
     <w:rPrDefault>
       <w:rPr>
@@ -1648,7 +1630,7 @@
       </w:pPr>
     </w:pPrDefault>
   </w:docDefaults>
-  <w:latentStyles w:defLockedState="0" w:defUIPriority="99" w:defSemiHidden="0" w:defUnhideWhenUsed="0" w:defQFormat="0" w:count="374">
+  <w:latentStyles w:defLockedState="0" w:defUIPriority="99" w:defSemiHidden="0" w:defUnhideWhenUsed="0" w:defQFormat="0" w:count="381">
     <w:lsdException w:name="Normal" w:uiPriority="0" w:qFormat="1"/>
     <w:lsdException w:name="heading 1" w:uiPriority="0" w:qFormat="1"/>
     <w:lsdException w:name="heading 2" w:semiHidden="1" w:uiPriority="0" w:unhideWhenUsed="1" w:qFormat="1"/>
@@ -2021,8 +2003,6 @@
     <w:lsdException w:name="List Table 6 Colorful Accent 6" w:uiPriority="51"/>
     <w:lsdException w:name="List Table 7 Colorful Accent 6" w:uiPriority="52"/>
     <w:lsdException w:name="Mention" w:semiHidden="1" w:unhideWhenUsed="1"/>
-    <w:lsdException w:name="Smart Hyperlink" w:semiHidden="1" w:unhideWhenUsed="1"/>
-    <w:lsdException w:name="Hashtag" w:semiHidden="1" w:unhideWhenUsed="1"/>
   </w:latentStyles>
   <w:style w:type="paragraph" w:default="1" w:styleId="Normal">
     <w:name w:val="Normal"/>
@@ -2392,6 +2372,7 @@
       <w:szCs w:val="20"/>
     </w:rPr>
     <w:tblPr>
+      <w:tblInd w:w="0" w:type="dxa"/>
       <w:tblBorders>
         <w:top w:val="single" w:sz="4" w:space="0" w:color="auto"/>
         <w:left w:val="single" w:sz="4" w:space="0" w:color="auto"/>
@@ -2400,6 +2381,12 @@
         <w:insideH w:val="single" w:sz="4" w:space="0" w:color="auto"/>
         <w:insideV w:val="single" w:sz="4" w:space="0" w:color="auto"/>
       </w:tblBorders>
+      <w:tblCellMar>
+        <w:top w:w="0" w:type="dxa"/>
+        <w:left w:w="108" w:type="dxa"/>
+        <w:bottom w:w="0" w:type="dxa"/>
+        <w:right w:w="108" w:type="dxa"/>
+      </w:tblCellMar>
     </w:tblPr>
   </w:style>
   <w:style w:type="paragraph" w:styleId="Header">

</xml_diff>